<commit_message>
Proforma, Number of units
</commit_message>
<xml_diff>
--- a/ACOSalesProFormaInv.docx
+++ b/ACOSalesProFormaInv.docx
@@ -22,6 +22,10 @@
  
      < H e a d e r >   
+         < A m o u n t > A m o u n t < / A m o u n t > + 
+         < A m o u n t _ I n c l u d i n g _ V A T > A m o u n t _ I n c l u d i n g _ V A T < / A m o u n t _ I n c l u d i n g _ V A T > + 
          < A m o u n t L b l > A m o u n t L b l < / A m o u n t L b l >   
          < B i l l T o C o n t a c t E m a i l > B i l l T o C o n t a c t E m a i l < / B i l l T o C o n t a c t E m a i l > @@ -118,6 +122,8 @@
  
          < S a l e s P e r s o n N a m e > S a l e s P e r s o n N a m e < / S a l e s P e r s o n N a m e >   
+         < S e l l _ t o _ C u s t o m e r _ N o _ > S e l l _ t o _ C u s t o m e r _ N o _ < / S e l l _ t o _ C u s t o m e r _ N o _ > + 
          < S e l l T o C o n t a c t E m a i l > S e l l T o C o n t a c t E m a i l < / S e l l T o C o n t a c t E m a i l >   
          < S e l l T o C o n t a c t E m a i l L b l > S e l l T o C o n t a c t E m a i l L b l < / S e l l T o C o n t a c t E m a i l L b l > @@ -162,6 +168,8 @@
  
          < L i n e >   
+             < A C O _ N u m b e r _ o f _ U n i t s > A C O _ N u m b e r _ o f _ U n i t s < / A C O _ N u m b e r _ o f _ U n i t s > + 
              < A C O C u s t o m e r I t e m N o _ S a l e s I n v o i c e L i n e > A C O C u s t o m e r I t e m N o _ S a l e s I n v o i c e L i n e < / A C O C u s t o m e r I t e m N o _ S a l e s I n v o i c e L i n e >   
              < A C O C u s t o m e r I t e m N o _ S a l e s I n v o i c e L i n e C a p t i o n > A C O C u s t o m e r I t e m N o _ S a l e s I n v o i c e L i n e C a p t i o n < / A C O C u s t o m e r I t e m N o _ S a l e s I n v o i c e L i n e C a p t i o n > @@ -186,6 +194,10 @@
  
              < A C O S a w i n g _ S a l e s I n v L i n e C a p t i o n > A C O S a w i n g _ S a l e s I n v L i n e C a p t i o n < / A C O S a w i n g _ S a l e s I n v L i n e C a p t i o n >   
+             < A m o u n t _ I n c l u d i n g _ V A T _ S a l e s L i n > A m o u n t _ I n c l u d i n g _ V A T _ S a l e s L i n < / A m o u n t _ I n c l u d i n g _ V A T _ S a l e s L i n > + 
+             < A m o u n t _ L i n e > A m o u n t _ L i n e < / A m o u n t _ L i n e > + 
              < C i r c u m f e r e n c e _ A C O P r o f i l e > C i r c u m f e r e n c e _ A C O P r o f i l e < / C i r c u m f e r e n c e _ A C O P r o f i l e >   
              < C i r c u m f e r e n c e _ A C O P r o f i l e C a p t i o n > C i r c u m f e r e n c e _ A C O P r o f i l e C a p t i o n < / C i r c u m f e r e n c e _ A C O P r o f i l e C a p t i o n > @@ -194,17 +206,27 @@
  
              < I t e m D e s c r i p t i o n > I t e m D e s c r i p t i o n < / I t e m D e s c r i p t i o n >   
+             < L i n e _ A m o u n t > L i n e _ A m o u n t < / L i n e _ A m o u n t > + 
              < L i n e A m o u n t > L i n e A m o u n t < / L i n e A m o u n t >   
              < L i n e N o > L i n e N o < / L i n e N o >   
              < N e t W e i g h t > N e t W e i g h t < / N e t W e i g h t >   
+             < N o _ > N o _ < / N o _ > + 
              < P r i c e > P r i c e < / P r i c e >   
              < Q u a n t i t y > Q u a n t i t y < / Q u a n t i t y >   
+             < Q u a n t i t y _ L i n e > Q u a n t i t y _ L i n e < / Q u a n t i t y _ L i n e > + 
              < T a r i f f > T a r i f f < / T a r i f f > + 
+             < U n i t _ o f _ M e a s u r e > U n i t _ o f _ M e a s u r e < / U n i t _ o f _ M e a s u r e > + 
+             < U n i t _ o f _ M e a s u r e _ C o d e > U n i t _ o f _ M e a s u r e _ C o d e < / U n i t _ o f _ M e a s u r e _ C o d e >   
              < V A T A m o u n t > V A T A m o u n t < / V A T A m o u n t >   

</xml_diff>

<commit_message>
v0.0.1.57: Reports add fields dataset, Aucos
</commit_message>
<xml_diff>
--- a/ACOSalesProFormaInv.docx
+++ b/ACOSalesProFormaInv.docx
@@ -156,6 +156,8 @@
  
          < U n i t P r i c e L b l > U n i t P r i c e L b l < / U n i t P r i c e L b l >   
+         < U s e N e w L a y o u t > U s e N e w L a y o u t < / U s e N e w L a y o u t > + 
          < V A T A m o u n t L b l > V A T A m o u n t L b l < / V A T A m o u n t L b l >   
          < V A T P c t L b l > V A T P c t L b l < / V A T P c t L b l > @@ -170,14 +172,30 @@
  
              < A C O _ N u m b e r _ o f _ U n i t s > A C O _ N u m b e r _ o f _ U n i t s < / A C O _ N u m b e r _ o f _ U n i t s >   
+             < A C O C o l o r _ S a l e s L i n e > A C O C o l o r _ S a l e s L i n e < / A C O C o l o r _ S a l e s L i n e > + 
              < A C O C u s t o m e r I t e m N o _ S a l e s I n v o i c e L i n e > A C O C u s t o m e r I t e m N o _ S a l e s I n v o i c e L i n e < / A C O C u s t o m e r I t e m N o _ S a l e s I n v o i c e L i n e >   
              < A C O C u s t o m e r I t e m N o _ S a l e s I n v o i c e L i n e C a p t i o n > A C O C u s t o m e r I t e m N o _ S a l e s I n v o i c e L i n e C a p t i o n < / A C O C u s t o m e r I t e m N o _ S a l e s I n v o i c e L i n e C a p t i o n >   
+             < A C O C u s t o m e r I t e m R e f D e s c _ S a l e s L i n e > A C O C u s t o m e r I t e m R e f D e s c _ S a l e s L i n e < / A C O C u s t o m e r I t e m R e f D e s c _ S a l e s L i n e > + 
+             < A C O C u s t o m e r I t e m R e f e r e n c e _ S a l e s L i n e > A C O C u s t o m e r I t e m R e f e r e n c e _ S a l e s L i n e < / A C O C u s t o m e r I t e m R e f e r e n c e _ S a l e s L i n e > + 
+             < A C O L a y e r T h i c k n e s s _ S a l e s L i n e > A C O L a y e r T h i c k n e s s _ S a l e s L i n e < / A C O L a y e r T h i c k n e s s _ S a l e s L i n e > + 
              < A C O N u m b e r o f M e t e r s _ I t e m V a r i a n t > A C O N u m b e r o f M e t e r s _ I t e m V a r i a n t < / A C O N u m b e r o f M e t e r s _ I t e m V a r i a n t >   
              < A C O N u m b e r o f M e t e r s _ I t e m V a r i a n t C a p t i o n > A C O N u m b e r o f M e t e r s _ I t e m V a r i a n t C a p t i o n < / A C O N u m b e r o f M e t e r s _ I t e m V a r i a n t C a p t i o n >   
+             < A C O P a r t i c u l a r i t y _ S a l e s L i n e > A C O P a r t i c u l a r i t y _ S a l e s L i n e < / A C O P a r t i c u l a r i t y _ S a l e s L i n e > + 
+             < A C O P o s t t r e a t m e n t _ S a l e s L i n e > A C O P o s t t r e a t m e n t _ S a l e s L i n e < / A C O P o s t t r e a t m e n t _ S a l e s L i n e > + 
+             < A C O P r e t r e a t m e n t _ S a l e s L i n e > A C O P r e t r e a t m e n t _ S a l e s L i n e < / A C O P r e t r e a t m e n t _ S a l e s L i n e > + 
+             < A C O P r o f i l e C i r c u m f e r e n c e _ S a l e s L i n e > A C O P r o f i l e C i r c u m f e r e n c e _ S a l e s L i n e < / A C O P r o f i l e C i r c u m f e r e n c e _ S a l e s L i n e > + 
              < A C O P r o f i l e C o d e _ S a l e s I n v o i c e L i n e > A C O P r o f i l e C o d e _ S a l e s I n v o i c e L i n e < / A C O P r o f i l e C o d e _ S a l e s I n v o i c e L i n e >   
              < A C O P r o f i l e C o d e _ S a l e s I n v o i c e L i n e C a p t i o n > A C O P r o f i l e C o d e _ S a l e s I n v o i c e L i n e C a p t i o n < / A C O P r o f i l e C o d e _ S a l e s I n v o i c e L i n e C a p t i o n > @@ -189,6 +207,8 @@
              < A C O P r o f i l e D e s c r i p t i o n _ S a l e s I n v o i c e L i n e > A C O P r o f i l e D e s c r i p t i o n _ S a l e s I n v o i c e L i n e < / A C O P r o f i l e D e s c r i p t i o n _ S a l e s I n v o i c e L i n e >   
              < A C O P r o f i l e D e s c r i p t i o n _ S a l e s I n v o i c e L i n e C a p t i o n > A C O P r o f i l e D e s c r i p t i o n _ S a l e s I n v o i c e L i n e C a p t i o n < / A C O P r o f i l e D e s c r i p t i o n _ S a l e s I n v o i c e L i n e C a p t i o n > + 
+             < A C O P r o f i l e L e n g t h _ S a l e s L i n e > A C O P r o f i l e L e n g t h _ S a l e s L i n e < / A C O P r o f i l e L e n g t h _ S a l e s L i n e >   
              < A C O S a w i n g _ S a l e s I n v L i n e > A C O S a w i n g _ S a l e s I n v L i n e < / A C O S a w i n g _ S a l e s I n v L i n e >   

</xml_diff>